<commit_message>
data profile: added XML validation resultg
</commit_message>
<xml_diff>
--- a/Data Profile.docx
+++ b/Data Profile.docx
@@ -47,19 +47,7 @@
           <w:rPr>
             <w:rStyle w:val="Hyperlink"/>
           </w:rPr>
-          <w:t>https://emn178.github.io/online-tools/m</w:t>
-        </w:r>
-        <w:r>
-          <w:rPr>
-            <w:rStyle w:val="Hyperlink"/>
-          </w:rPr>
-          <w:t>d</w:t>
-        </w:r>
-        <w:r>
-          <w:rPr>
-            <w:rStyle w:val="Hyperlink"/>
-          </w:rPr>
-          <w:t>5_checksum.html</w:t>
+          <w:t>https://emn178.github.io/online-tools/md5_checksum.html</w:t>
         </w:r>
       </w:hyperlink>
       <w:r>
@@ -453,11 +441,60 @@
           <w:bCs/>
         </w:rPr>
       </w:pPr>
-      <w:r>
-        <w:rPr>
-          <w:b/>
-          <w:bCs/>
-        </w:rPr>
+    </w:p>
+    <w:p>
+      <w:pPr>
+        <w:rPr>
+          <w:b/>
+          <w:bCs/>
+        </w:rPr>
+      </w:pPr>
+    </w:p>
+    <w:p>
+      <w:pPr>
+        <w:rPr>
+          <w:b/>
+          <w:bCs/>
+        </w:rPr>
+      </w:pPr>
+    </w:p>
+    <w:p>
+      <w:pPr>
+        <w:rPr>
+          <w:b/>
+          <w:bCs/>
+        </w:rPr>
+      </w:pPr>
+    </w:p>
+    <w:p>
+      <w:pPr>
+        <w:rPr>
+          <w:b/>
+          <w:bCs/>
+        </w:rPr>
+      </w:pPr>
+    </w:p>
+    <w:p>
+      <w:pPr>
+        <w:rPr>
+          <w:b/>
+          <w:bCs/>
+        </w:rPr>
+      </w:pPr>
+    </w:p>
+    <w:p>
+      <w:pPr>
+        <w:rPr>
+          <w:b/>
+          <w:bCs/>
+        </w:rPr>
+      </w:pPr>
+      <w:r>
+        <w:rPr>
+          <w:b/>
+          <w:bCs/>
+        </w:rPr>
+        <w:lastRenderedPageBreak/>
         <w:t xml:space="preserve">Part 1 – Step </w:t>
       </w:r>
       <w:r>
@@ -480,6 +517,92 @@
           <w:bCs/>
         </w:rPr>
         <w:t>XML Validator</w:t>
+      </w:r>
+    </w:p>
+    <w:p>
+      <w:pPr>
+        <w:rPr>
+          <w:b/>
+          <w:bCs/>
+        </w:rPr>
+      </w:pPr>
+    </w:p>
+    <w:p>
+      <w:pPr>
+        <w:rPr>
+          <w:b/>
+          <w:bCs/>
+        </w:rPr>
+      </w:pPr>
+      <w:r>
+        <w:rPr>
+          <w:b/>
+          <w:bCs/>
+          <w:noProof/>
+        </w:rPr>
+        <w:drawing>
+          <wp:anchor distT="0" distB="0" distL="114300" distR="114300" simplePos="0" relativeHeight="251658240" behindDoc="0" locked="0" layoutInCell="1" allowOverlap="1" wp14:anchorId="6C7D80AE" wp14:editId="7CF0882B">
+            <wp:simplePos x="0" y="0"/>
+            <wp:positionH relativeFrom="column">
+              <wp:posOffset>0</wp:posOffset>
+            </wp:positionH>
+            <wp:positionV relativeFrom="paragraph">
+              <wp:posOffset>0</wp:posOffset>
+            </wp:positionV>
+            <wp:extent cx="5943600" cy="6264910"/>
+            <wp:effectExtent l="0" t="0" r="0" b="0"/>
+            <wp:wrapThrough wrapText="bothSides">
+              <wp:wrapPolygon edited="0">
+                <wp:start x="0" y="0"/>
+                <wp:lineTo x="0" y="21543"/>
+                <wp:lineTo x="21554" y="21543"/>
+                <wp:lineTo x="21554" y="0"/>
+                <wp:lineTo x="0" y="0"/>
+              </wp:wrapPolygon>
+            </wp:wrapThrough>
+            <wp:docPr id="1" name="Picture 1" descr="Text&#10;&#10;Description automatically generated"/>
+            <wp:cNvGraphicFramePr>
+              <a:graphicFrameLocks xmlns:a="http://schemas.openxmlformats.org/drawingml/2006/main" noChangeAspect="1"/>
+            </wp:cNvGraphicFramePr>
+            <a:graphic xmlns:a="http://schemas.openxmlformats.org/drawingml/2006/main">
+              <a:graphicData uri="http://schemas.openxmlformats.org/drawingml/2006/picture">
+                <pic:pic xmlns:pic="http://schemas.openxmlformats.org/drawingml/2006/picture">
+                  <pic:nvPicPr>
+                    <pic:cNvPr id="1" name="Picture 1" descr="Text&#10;&#10;Description automatically generated"/>
+                    <pic:cNvPicPr/>
+                  </pic:nvPicPr>
+                  <pic:blipFill>
+                    <a:blip r:embed="rId6">
+                      <a:extLst>
+                        <a:ext uri="{28A0092B-C50C-407E-A947-70E740481C1C}">
+                          <a14:useLocalDpi xmlns:a14="http://schemas.microsoft.com/office/drawing/2010/main" val="0"/>
+                        </a:ext>
+                      </a:extLst>
+                    </a:blip>
+                    <a:stretch>
+                      <a:fillRect/>
+                    </a:stretch>
+                  </pic:blipFill>
+                  <pic:spPr>
+                    <a:xfrm>
+                      <a:off x="0" y="0"/>
+                      <a:ext cx="5943600" cy="6264910"/>
+                    </a:xfrm>
+                    <a:prstGeom prst="rect">
+                      <a:avLst/>
+                    </a:prstGeom>
+                  </pic:spPr>
+                </pic:pic>
+              </a:graphicData>
+            </a:graphic>
+            <wp14:sizeRelH relativeFrom="page">
+              <wp14:pctWidth>0</wp14:pctWidth>
+            </wp14:sizeRelH>
+            <wp14:sizeRelV relativeFrom="page">
+              <wp14:pctHeight>0</wp14:pctHeight>
+            </wp14:sizeRelV>
+          </wp:anchor>
+        </w:drawing>
       </w:r>
     </w:p>
     <w:p/>

</xml_diff>